<commit_message>
Centered the page numbers
</commit_message>
<xml_diff>
--- a/Eric/Team10-UwUltimateStardustCrusaders-ProjectProposal.docx
+++ b/Eric/Team10-UwUltimateStardustCrusaders-ProjectProposal.docx
@@ -781,19 +781,7 @@
         <w:rPr>
           <w:color w:themeColor="text1" w:val="000000"/>
         </w:rPr>
-        <w:t>Moving beyond assessment, our plan is to use exploitation frameworks such as Metasploit to actively test the system. We will use the previous reconnaissance methodologies to identify p</w:t>
-      </w:r>
-      <w:r>
-        <w:rPr>
-          <w:color w:themeColor="text1" w:val="000000"/>
-        </w:rPr>
-        <w:t>re</w:t>
-      </w:r>
-      <w:r>
-        <w:rPr>
-          <w:color w:themeColor="text1" w:val="000000"/>
-        </w:rPr>
-        <w:t>defined vulnerabilities and match them based on a curated list. This last step will emphasize how vulnerable their system is.</w:t>
+        <w:t>Moving beyond assessment, our plan is to use exploitation frameworks such as Metasploit to actively test the system. We will use the previous reconnaissance methodologies to identify predefined vulnerabilities and match them based on a curated list. This last step will emphasize how vulnerable their system is.</w:t>
       </w:r>
     </w:p>
     <w:p>
@@ -1606,16 +1594,7 @@
           <w:sz w:val="24"/>
           <w:szCs w:val="24"/>
         </w:rPr>
-        <w:t xml:space="preserve">IT – </w:t>
-      </w:r>
-      <w:r>
-        <w:rPr>
-          <w:rFonts w:eastAsia="Times New Roman" w:cs="Times New Roman" w:ascii="Times New Roman" w:hAnsi="Times New Roman"/>
-          <w:color w:themeColor="text1" w:val="000000"/>
-          <w:sz w:val="24"/>
-          <w:szCs w:val="24"/>
-        </w:rPr>
-        <w:t>Information Technology</w:t>
+        <w:t>IT – Information Technology</w:t>
       </w:r>
     </w:p>
     <w:p>
@@ -1701,18 +1680,7 @@
           <w:sz w:val="24"/>
           <w:szCs w:val="24"/>
         </w:rPr>
-        <w:t>C</w:t>
-      </w:r>
-      <w:r>
-        <w:rPr>
-          <w:rFonts w:eastAsia="Times New Roman" w:cs="Times New Roman" w:ascii="Times New Roman" w:hAnsi="Times New Roman"/>
-          <w:b w:val="false"/>
-          <w:bCs w:val="false"/>
-          <w:color w:themeColor="text1" w:val="000000"/>
-          <w:sz w:val="24"/>
-          <w:szCs w:val="24"/>
-        </w:rPr>
-        <w:t>LI – Command Line Interface</w:t>
+        <w:t>CLI – Command Line Interface</w:t>
       </w:r>
     </w:p>
     <w:p>
@@ -1832,6 +1800,7 @@
       <w:p>
         <w:pPr>
           <w:pStyle w:val="Footer"/>
+          <w:jc w:val="center"/>
           <w:rPr>
             <w:rStyle w:val="Pagenumber"/>
             <w:rFonts w:ascii="Times New Roman" w:hAnsi="Times New Roman" w:cs="Times New Roman"/>
@@ -2334,6 +2303,7 @@
     <w:qFormat/>
     <w:pPr>
       <w:widowControl/>
+      <w:suppressAutoHyphens w:val="true"/>
       <w:bidi w:val="0"/>
       <w:spacing w:lineRule="auto" w:line="259" w:before="0" w:after="160"/>
       <w:jc w:val="left"/>

</xml_diff>